<commit_message>
adding image and updating word doc report
</commit_message>
<xml_diff>
--- a/CaseStudy1/final report/qtw_case1.docx
+++ b/CaseStudy1/final report/qtw_case1.docx
@@ -1,6 +1,6 @@
 
 <file path=word/document.xml><?xml version="1.0" encoding="utf-8"?>
-<w:document xmlns:wpc="http://schemas.microsoft.com/office/word/2010/wordprocessingCanvas" xmlns:cx="http://schemas.microsoft.com/office/drawing/2014/chartex" xmlns:cx1="http://schemas.microsoft.com/office/drawing/2015/9/8/chartex" xmlns:cx2="http://schemas.microsoft.com/office/drawing/2015/10/21/chartex" xmlns:cx3="http://schemas.microsoft.com/office/drawing/2016/5/9/chartex" xmlns:cx4="http://schemas.microsoft.com/office/drawing/2016/5/10/chartex" xmlns:cx5="http://schemas.microsoft.com/office/drawing/2016/5/11/chartex" xmlns:cx6="http://schemas.microsoft.com/office/drawing/2016/5/12/chartex" xmlns:cx7="http://schemas.microsoft.com/office/drawing/2016/5/13/chartex" xmlns:cx8="http://schemas.microsoft.com/office/drawing/2016/5/14/chartex" xmlns:mc="http://schemas.openxmlformats.org/markup-compatibility/2006" xmlns:aink="http://schemas.microsoft.com/office/drawing/2016/ink" xmlns:am3d="http://schemas.microsoft.com/office/drawing/2017/model3d" xmlns:o="urn:schemas-microsoft-com:office:office" xmlns:r="http://schemas.openxmlformats.org/officeDocument/2006/relationships" xmlns:m="http://schemas.openxmlformats.org/officeDocument/2006/math" xmlns:v="urn:schemas-microsoft-com:vml" xmlns:wp14="http://schemas.microsoft.com/office/word/2010/wordprocessingDrawing" xmlns:wp="http://schemas.openxmlformats.org/drawingml/2006/wordprocessingDrawing" xmlns:w10="urn:schemas-microsoft-com:office:word" xmlns:w="http://schemas.openxmlformats.org/wordprocessingml/2006/main" xmlns:w14="http://schemas.microsoft.com/office/word/2010/wordml" xmlns:w15="http://schemas.microsoft.com/office/word/2012/wordml" xmlns:w16cex="http://schemas.microsoft.com/office/word/2018/wordml/cex" xmlns:w16cid="http://schemas.microsoft.com/office/word/2016/wordml/cid" xmlns:w16="http://schemas.microsoft.com/office/word/2018/wordml" xmlns:w16se="http://schemas.microsoft.com/office/word/2015/wordml/symex" xmlns:wpg="http://schemas.microsoft.com/office/word/2010/wordprocessingGroup" xmlns:wpi="http://schemas.microsoft.com/office/word/2010/wordprocessingInk" xmlns:wne="http://schemas.microsoft.com/office/word/2006/wordml" xmlns:wps="http://schemas.microsoft.com/office/word/2010/wordprocessingShape" mc:Ignorable="w14 w15 w16se w16cid w16 w16cex wp14">
+<w:document xmlns:wpc="http://schemas.microsoft.com/office/word/2010/wordprocessingCanvas" xmlns:cx="http://schemas.microsoft.com/office/drawing/2014/chartex" xmlns:cx1="http://schemas.microsoft.com/office/drawing/2015/9/8/chartex" xmlns:cx2="http://schemas.microsoft.com/office/drawing/2015/10/21/chartex" xmlns:cx3="http://schemas.microsoft.com/office/drawing/2016/5/9/chartex" xmlns:cx4="http://schemas.microsoft.com/office/drawing/2016/5/10/chartex" xmlns:cx5="http://schemas.microsoft.com/office/drawing/2016/5/11/chartex" xmlns:cx6="http://schemas.microsoft.com/office/drawing/2016/5/12/chartex" xmlns:cx7="http://schemas.microsoft.com/office/drawing/2016/5/13/chartex" xmlns:cx8="http://schemas.microsoft.com/office/drawing/2016/5/14/chartex" xmlns:mc="http://schemas.openxmlformats.org/markup-compatibility/2006" xmlns:aink="http://schemas.microsoft.com/office/drawing/2016/ink" xmlns:am3d="http://schemas.microsoft.com/office/drawing/2017/model3d" xmlns:o="urn:schemas-microsoft-com:office:office" xmlns:r="http://schemas.openxmlformats.org/officeDocument/2006/relationships" xmlns:m="http://schemas.openxmlformats.org/officeDocument/2006/math" xmlns:v="urn:schemas-microsoft-com:vml" xmlns:wp14="http://schemas.microsoft.com/office/word/2010/wordprocessingDrawing" xmlns:wp="http://schemas.openxmlformats.org/drawingml/2006/wordprocessingDrawing" xmlns:w10="urn:schemas-microsoft-com:office:word" xmlns:w="http://schemas.openxmlformats.org/wordprocessingml/2006/main" xmlns:w14="http://schemas.microsoft.com/office/word/2010/wordml" xmlns:w15="http://schemas.microsoft.com/office/word/2012/wordml" xmlns:w16cid="http://schemas.microsoft.com/office/word/2016/wordml/cid" xmlns:w16se="http://schemas.microsoft.com/office/word/2015/wordml/symex" xmlns:wpg="http://schemas.microsoft.com/office/word/2010/wordprocessingGroup" xmlns:wpi="http://schemas.microsoft.com/office/word/2010/wordprocessingInk" xmlns:wne="http://schemas.microsoft.com/office/word/2006/wordml" xmlns:wps="http://schemas.microsoft.com/office/word/2010/wordprocessingShape" mc:Ignorable="w14 w15 w16se w16cid wp14">
   <w:body>
     <w:p>
       <w:pPr>
@@ -76,6 +76,7 @@
           <w:shd w:val="clear" w:color="auto" w:fill="FFFFFF"/>
         </w:rPr>
       </w:pPr>
+      <w:proofErr w:type="spellStart"/>
       <w:r>
         <w:rPr>
           <w:rFonts w:ascii="Times" w:eastAsia="Times New Roman" w:hAnsi="Times" w:cs="Courier New"/>
@@ -83,7 +84,17 @@
           <w:bdr w:val="none" w:sz="0" w:space="0" w:color="auto" w:frame="1"/>
           <w:shd w:val="clear" w:color="auto" w:fill="FFFFFF"/>
         </w:rPr>
-        <w:t>Suchismita, Rajesh, Kris</w:t>
+        <w:t>Suchismita</w:t>
+      </w:r>
+      <w:proofErr w:type="spellEnd"/>
+      <w:r>
+        <w:rPr>
+          <w:rFonts w:ascii="Times" w:eastAsia="Times New Roman" w:hAnsi="Times" w:cs="Courier New"/>
+          <w:color w:val="000000" w:themeColor="text1"/>
+          <w:bdr w:val="none" w:sz="0" w:space="0" w:color="auto" w:frame="1"/>
+          <w:shd w:val="clear" w:color="auto" w:fill="FFFFFF"/>
+        </w:rPr>
+        <w:t>, Rajesh, Kris</w:t>
       </w:r>
     </w:p>
     <w:p>
@@ -451,7 +462,21 @@
           <w:rFonts w:ascii="Times" w:hAnsi="Times"/>
           <w:color w:val="000000" w:themeColor="text1"/>
         </w:rPr>
-        <w:t xml:space="preserve">Dataset contains mostly the numeric continuous features. The plot below (figure 1)s hows that the dataset doesn’t have any categorical data. </w:t>
+        <w:t>Dataset contains mostly the numeric continuous features. The plot below (figure 1)</w:t>
+      </w:r>
+      <w:r>
+        <w:rPr>
+          <w:rFonts w:ascii="Times" w:hAnsi="Times"/>
+          <w:color w:val="000000" w:themeColor="text1"/>
+        </w:rPr>
+        <w:t xml:space="preserve"> </w:t>
+      </w:r>
+      <w:r>
+        <w:rPr>
+          <w:rFonts w:ascii="Times" w:hAnsi="Times"/>
+          <w:color w:val="000000" w:themeColor="text1"/>
+        </w:rPr>
+        <w:t xml:space="preserve">shows that the dataset doesn’t have any categorical data. </w:t>
       </w:r>
     </w:p>
     <w:p>
@@ -499,7 +524,7 @@
           <w:rFonts w:ascii="Times" w:hAnsi="Times"/>
           <w:color w:val="000000" w:themeColor="text1"/>
         </w:rPr>
-        <w:t xml:space="preserve">to perform modeling and tunning only on training set. </w:t>
+        <w:t xml:space="preserve">to perform modeling and tuning only on training set. </w:t>
       </w:r>
     </w:p>
     <w:p>
@@ -621,81 +646,126 @@
           <w:rFonts w:ascii="Times" w:hAnsi="Times"/>
           <w:color w:val="000000" w:themeColor="text1"/>
         </w:rPr>
-        <w:t xml:space="preserve">One of the key assumptions of linear model is to make sure that features are not highly correlated. High correlation between features can be a problem while explaining which features contributes most to the target feature and to the validity of model in general. We plotted correlation heat map to find all correlated features. Going through each correlated feature and picking one among two is a time-consuming manual process. We tried </w:t>
-      </w:r>
-      <w:r>
-        <w:rPr>
-          <w:rFonts w:ascii="Times" w:hAnsi="Times"/>
-          <w:color w:val="000000" w:themeColor="text1"/>
-        </w:rPr>
-        <w:t xml:space="preserve">correlation heatmap however, since the features are many </w:t>
-      </w:r>
-      <w:r>
-        <w:rPr>
-          <w:rFonts w:ascii="Helvetica Neue" w:eastAsia="Times New Roman" w:hAnsi="Helvetica Neue" w:cs="Times New Roman"/>
+        <w:t>One of the key assumptions of linear model is to make sure that features are not highly correlated. High correlation between features can be a problem while explaining which features contributes most to the target feature and to the validity of model in general. We plotted correlation heat map to find all correlated features. Going through each correlated feature and picking one among two is a time-consuming manual process</w:t>
+      </w:r>
+      <w:r>
+        <w:rPr>
+          <w:rFonts w:ascii="Times" w:hAnsi="Times"/>
+          <w:color w:val="000000" w:themeColor="text1"/>
+        </w:rPr>
+        <w:t xml:space="preserve">. We tried </w:t>
+      </w:r>
+      <w:r>
+        <w:rPr>
+          <w:rFonts w:ascii="Times" w:hAnsi="Times"/>
+          <w:color w:val="000000" w:themeColor="text1"/>
+        </w:rPr>
+        <w:t>correlation heatmap</w:t>
+      </w:r>
+      <w:r>
+        <w:rPr>
+          <w:rFonts w:ascii="Times" w:hAnsi="Times"/>
+          <w:color w:val="000000" w:themeColor="text1"/>
+        </w:rPr>
+        <w:t>.</w:t>
+      </w:r>
+      <w:r>
+        <w:rPr>
+          <w:rFonts w:ascii="Times" w:hAnsi="Times"/>
+          <w:color w:val="000000" w:themeColor="text1"/>
+        </w:rPr>
+        <w:t xml:space="preserve"> </w:t>
+      </w:r>
+      <w:r>
+        <w:rPr>
+          <w:rFonts w:ascii="Times" w:hAnsi="Times"/>
+          <w:color w:val="000000" w:themeColor="text1"/>
+        </w:rPr>
+        <w:t>H</w:t>
+      </w:r>
+      <w:r>
+        <w:rPr>
+          <w:rFonts w:ascii="Times" w:hAnsi="Times"/>
+          <w:color w:val="000000" w:themeColor="text1"/>
+        </w:rPr>
+        <w:t xml:space="preserve">owever, since the features are many </w:t>
+      </w:r>
+      <w:r>
+        <w:rPr>
+          <w:rFonts w:ascii="Times" w:eastAsia="Times New Roman" w:hAnsi="Times" w:cs="Times New Roman"/>
           <w:color w:val="000000"/>
-          <w:sz w:val="21"/>
-          <w:szCs w:val="21"/>
           <w:shd w:val="clear" w:color="auto" w:fill="FFFFFF"/>
         </w:rPr>
         <w:t>corr</w:t>
       </w:r>
       <w:r>
         <w:rPr>
-          <w:rFonts w:ascii="Helvetica Neue" w:eastAsia="Times New Roman" w:hAnsi="Helvetica Neue" w:cs="Times New Roman"/>
+          <w:rFonts w:ascii="Times" w:eastAsia="Times New Roman" w:hAnsi="Times" w:cs="Times New Roman"/>
           <w:color w:val="000000"/>
-          <w:sz w:val="21"/>
-          <w:szCs w:val="21"/>
           <w:shd w:val="clear" w:color="auto" w:fill="FFFFFF"/>
         </w:rPr>
         <w:t>elation</w:t>
       </w:r>
       <w:r>
         <w:rPr>
-          <w:rFonts w:ascii="Helvetica Neue" w:eastAsia="Times New Roman" w:hAnsi="Helvetica Neue" w:cs="Times New Roman"/>
+          <w:rFonts w:ascii="Times" w:eastAsia="Times New Roman" w:hAnsi="Times" w:cs="Times New Roman"/>
           <w:color w:val="000000"/>
-          <w:sz w:val="21"/>
-          <w:szCs w:val="21"/>
-          <w:shd w:val="clear" w:color="auto" w:fill="FFFFFF"/>
-        </w:rPr>
-        <w:t xml:space="preserve"> heatmap is not considering all at once</w:t>
-      </w:r>
-      <w:r>
-        <w:rPr>
-          <w:rFonts w:ascii="Helvetica Neue" w:eastAsia="Times New Roman" w:hAnsi="Helvetica Neue" w:cs="Times New Roman"/>
+          <w:shd w:val="clear" w:color="auto" w:fill="FFFFFF"/>
+        </w:rPr>
+        <w:t xml:space="preserve"> heatmap is not </w:t>
+      </w:r>
+      <w:r>
+        <w:rPr>
+          <w:rFonts w:ascii="Times" w:eastAsia="Times New Roman" w:hAnsi="Times" w:cs="Times New Roman"/>
           <w:color w:val="000000"/>
-          <w:sz w:val="21"/>
-          <w:szCs w:val="21"/>
+          <w:shd w:val="clear" w:color="auto" w:fill="FFFFFF"/>
+        </w:rPr>
+        <w:t>showing</w:t>
+      </w:r>
+      <w:r>
+        <w:rPr>
+          <w:rFonts w:ascii="Times" w:eastAsia="Times New Roman" w:hAnsi="Times" w:cs="Times New Roman"/>
+          <w:color w:val="000000"/>
+          <w:shd w:val="clear" w:color="auto" w:fill="FFFFFF"/>
+        </w:rPr>
+        <w:t xml:space="preserve"> all at once</w:t>
+      </w:r>
+      <w:r>
+        <w:rPr>
+          <w:rFonts w:ascii="Times" w:eastAsia="Times New Roman" w:hAnsi="Times" w:cs="Times New Roman"/>
+          <w:color w:val="000000"/>
+          <w:shd w:val="clear" w:color="auto" w:fill="FFFFFF"/>
+        </w:rPr>
+        <w:t xml:space="preserve"> properly</w:t>
+      </w:r>
+      <w:r>
+        <w:rPr>
+          <w:rFonts w:ascii="Times" w:eastAsia="Times New Roman" w:hAnsi="Times" w:cs="Times New Roman"/>
+          <w:color w:val="000000"/>
           <w:shd w:val="clear" w:color="auto" w:fill="FFFFFF"/>
         </w:rPr>
         <w:t xml:space="preserve">. </w:t>
       </w:r>
       <w:r>
         <w:rPr>
-          <w:rFonts w:ascii="Helvetica Neue" w:eastAsia="Times New Roman" w:hAnsi="Helvetica Neue" w:cs="Times New Roman"/>
+          <w:rFonts w:ascii="Times" w:eastAsia="Times New Roman" w:hAnsi="Times" w:cs="Times New Roman"/>
           <w:color w:val="000000"/>
-          <w:sz w:val="21"/>
-          <w:szCs w:val="21"/>
           <w:shd w:val="clear" w:color="auto" w:fill="FFFFFF"/>
         </w:rPr>
         <w:t>Hence,</w:t>
       </w:r>
       <w:r>
         <w:rPr>
-          <w:rFonts w:ascii="Helvetica Neue" w:eastAsia="Times New Roman" w:hAnsi="Helvetica Neue" w:cs="Times New Roman"/>
+          <w:rFonts w:ascii="Times" w:eastAsia="Times New Roman" w:hAnsi="Times" w:cs="Times New Roman"/>
           <w:color w:val="000000"/>
-          <w:sz w:val="21"/>
-          <w:szCs w:val="21"/>
           <w:shd w:val="clear" w:color="auto" w:fill="FFFFFF"/>
         </w:rPr>
         <w:t xml:space="preserve"> we use</w:t>
       </w:r>
       <w:r>
         <w:rPr>
-          <w:rFonts w:ascii="Helvetica Neue" w:eastAsia="Times New Roman" w:hAnsi="Helvetica Neue" w:cs="Times New Roman"/>
+          <w:rFonts w:ascii="Times" w:eastAsia="Times New Roman" w:hAnsi="Times" w:cs="Times New Roman"/>
           <w:color w:val="000000"/>
-          <w:sz w:val="21"/>
-          <w:szCs w:val="21"/>
           <w:shd w:val="clear" w:color="auto" w:fill="FFFFFF"/>
         </w:rPr>
         <w:t xml:space="preserve">d </w:t>
@@ -845,7 +915,23 @@
           <w:color w:val="000000" w:themeColor="text1"/>
           <w:shd w:val="clear" w:color="auto" w:fill="FFFFFF"/>
         </w:rPr>
-        <w:t> LASSO stands for Least Absolute Shrinkage and Selection Operator.For L1 regularization, we use a penalty term where the function of the penalty is just the absolute value of the coefficients as it is shown in figure formula below:</w:t>
+        <w:t> LASSO stands for Least Absolute Shrinkage and Selection Operator.</w:t>
+      </w:r>
+      <w:r>
+        <w:rPr>
+          <w:rFonts w:ascii="Times" w:eastAsia="Times New Roman" w:hAnsi="Times" w:cs="Times New Roman"/>
+          <w:color w:val="000000" w:themeColor="text1"/>
+          <w:shd w:val="clear" w:color="auto" w:fill="FFFFFF"/>
+        </w:rPr>
+        <w:t xml:space="preserve"> </w:t>
+      </w:r>
+      <w:r>
+        <w:rPr>
+          <w:rFonts w:ascii="Times" w:eastAsia="Times New Roman" w:hAnsi="Times" w:cs="Times New Roman"/>
+          <w:color w:val="000000" w:themeColor="text1"/>
+          <w:shd w:val="clear" w:color="auto" w:fill="FFFFFF"/>
+        </w:rPr>
+        <w:t>For L1 regularization, we use a penalty term where the function of the penalty is just the absolute value of the coefficients as it is shown in figure formula below:</w:t>
       </w:r>
     </w:p>
     <w:p>
@@ -1106,7 +1192,24 @@
           <w:rFonts w:ascii="Times" w:hAnsi="Times"/>
           <w:color w:val="000000" w:themeColor="text1"/>
         </w:rPr>
-        <w:t>Another key assumption is that all independent features should be normalized or scaled. As algorithm makes decision based on distance metrics, feature scaling is very important. We used StandardScaler to scale all the independent features. It is not a good practice to scale categorical data. Dataset does not have categorical features. However, there are some features with many zeros and some values here and there. For example, feature 'Ca' has max values 24 while there are also many 0s, similarly feature 'Mn' has max value 14 and many 0 values. Therefore, we scaled these two and other similar features. Mathematically scaling is done using formula below:</w:t>
+        <w:t xml:space="preserve">Another key assumption is that all independent features should be normalized or scaled. As algorithm makes decision based on distance metrics, feature scaling is very important. We used </w:t>
+      </w:r>
+      <w:proofErr w:type="spellStart"/>
+      <w:r>
+        <w:rPr>
+          <w:rFonts w:ascii="Times" w:hAnsi="Times"/>
+          <w:i/>
+          <w:color w:val="000000" w:themeColor="text1"/>
+        </w:rPr>
+        <w:t>StandardScaler</w:t>
+      </w:r>
+      <w:proofErr w:type="spellEnd"/>
+      <w:r>
+        <w:rPr>
+          <w:rFonts w:ascii="Times" w:hAnsi="Times"/>
+          <w:color w:val="000000" w:themeColor="text1"/>
+        </w:rPr>
+        <w:t xml:space="preserve"> to scale all the independent features. It is not a good practice to scale categorical data. Dataset does not have categorical features. However, there are some features with many zeros and some values here and there. For example, feature 'Ca' has max values 24 while there are also many 0s, similarly feature 'Mn' has max value 14 and many 0 values. Therefore, we scaled these two and other similar features. Mathematically scaling is done using formula below:</w:t>
       </w:r>
     </w:p>
     <w:p>
@@ -1286,7 +1389,25 @@
           <w:color w:val="000000" w:themeColor="text1"/>
           <w:shd w:val="clear" w:color="auto" w:fill="FFFFFF"/>
         </w:rPr>
-        <w:t> We selected 100 evenly spaced numbers from an interval of 1 and 0 and we used this array as alpha in LassoCV function to get the best alpha value. Here we got best alpha value as 0.23232</w:t>
+        <w:t xml:space="preserve"> We selected 100 evenly spaced numbers from an interval of 1 and 0 and we used this array as alpha in </w:t>
+      </w:r>
+      <w:proofErr w:type="spellStart"/>
+      <w:r>
+        <w:rPr>
+          <w:rFonts w:ascii="Times" w:eastAsia="Times New Roman" w:hAnsi="Times" w:cs="Times New Roman"/>
+          <w:color w:val="000000" w:themeColor="text1"/>
+          <w:shd w:val="clear" w:color="auto" w:fill="FFFFFF"/>
+        </w:rPr>
+        <w:t>LassoCV</w:t>
+      </w:r>
+      <w:proofErr w:type="spellEnd"/>
+      <w:r>
+        <w:rPr>
+          <w:rFonts w:ascii="Times" w:eastAsia="Times New Roman" w:hAnsi="Times" w:cs="Times New Roman"/>
+          <w:color w:val="000000" w:themeColor="text1"/>
+          <w:shd w:val="clear" w:color="auto" w:fill="FFFFFF"/>
+        </w:rPr>
+        <w:t xml:space="preserve"> function to get the best alpha value. Here we got best alpha value as 0.23232</w:t>
       </w:r>
       <w:r>
         <w:rPr>
@@ -1609,6 +1730,7 @@
         </w:rPr>
         <w:t>Here we see that features related to </w:t>
       </w:r>
+      <w:proofErr w:type="spellStart"/>
       <w:r>
         <w:rPr>
           <w:rFonts w:ascii="Times" w:eastAsia="Times New Roman" w:hAnsi="Times" w:cs="Courier New"/>
@@ -1618,6 +1740,7 @@
         </w:rPr>
         <w:t>ThermalConductivity</w:t>
       </w:r>
+      <w:proofErr w:type="spellEnd"/>
       <w:r>
         <w:rPr>
           <w:rFonts w:ascii="Times" w:eastAsia="Times New Roman" w:hAnsi="Times" w:cs="Times New Roman"/>
@@ -2021,7 +2144,21 @@
           <w:rFonts w:ascii="Times" w:hAnsi="Times"/>
           <w:color w:val="000000" w:themeColor="text1"/>
         </w:rPr>
-        <w:t>RMSE(Root</w:t>
+        <w:t>RMSE</w:t>
+      </w:r>
+      <w:r>
+        <w:rPr>
+          <w:rFonts w:ascii="Times" w:hAnsi="Times"/>
+          <w:color w:val="000000" w:themeColor="text1"/>
+        </w:rPr>
+        <w:t xml:space="preserve"> </w:t>
+      </w:r>
+      <w:r>
+        <w:rPr>
+          <w:rFonts w:ascii="Times" w:hAnsi="Times"/>
+          <w:color w:val="000000" w:themeColor="text1"/>
+        </w:rPr>
+        <w:t>(Root</w:t>
       </w:r>
       <w:r>
         <w:rPr>
@@ -2491,21 +2628,58 @@
           <w:rFonts w:ascii="Times" w:hAnsi="Times"/>
           <w:color w:val="000000" w:themeColor="text1"/>
         </w:rPr>
-        <w:t xml:space="preserve">From the above plot we can see feature wtd_std_ThermalConductivity is one that is contributing most to the prediction of critical temperature. Hence by keeping all features </w:t>
-      </w:r>
-      <w:r>
-        <w:rPr>
-          <w:rFonts w:ascii="Times" w:hAnsi="Times"/>
-          <w:color w:val="000000" w:themeColor="text1"/>
-        </w:rPr>
-        <w:t>constant, each</w:t>
-      </w:r>
-      <w:r>
-        <w:rPr>
-          <w:rFonts w:ascii="Times" w:hAnsi="Times"/>
-          <w:color w:val="000000" w:themeColor="text1"/>
-        </w:rPr>
-        <w:t xml:space="preserve"> additional unit increase in wtd_std_ThermalConductivity will have effect of 12.95 unit on critical temperature to make superconductor. On the other hand, std_ElectronAffinity has negative effect of critical temperature.</w:t>
+        <w:t xml:space="preserve">From the above plot we can see feature </w:t>
+      </w:r>
+      <w:proofErr w:type="spellStart"/>
+      <w:r>
+        <w:rPr>
+          <w:rFonts w:ascii="Times" w:hAnsi="Times"/>
+          <w:b/>
+          <w:color w:val="000000" w:themeColor="text1"/>
+        </w:rPr>
+        <w:t>wtd_std_ThermalConductivity</w:t>
+      </w:r>
+      <w:proofErr w:type="spellEnd"/>
+      <w:r>
+        <w:rPr>
+          <w:rFonts w:ascii="Times" w:hAnsi="Times"/>
+          <w:color w:val="000000" w:themeColor="text1"/>
+        </w:rPr>
+        <w:t xml:space="preserve"> is one that is contributing most to the prediction of critical temperature. Hence by keeping all features constant, each additional unit increase in </w:t>
+      </w:r>
+      <w:proofErr w:type="spellStart"/>
+      <w:r>
+        <w:rPr>
+          <w:rFonts w:ascii="Times" w:hAnsi="Times"/>
+          <w:b/>
+          <w:color w:val="000000" w:themeColor="text1"/>
+        </w:rPr>
+        <w:t>wtd_std_ThermalConductivity</w:t>
+      </w:r>
+      <w:proofErr w:type="spellEnd"/>
+      <w:r>
+        <w:rPr>
+          <w:rFonts w:ascii="Times" w:hAnsi="Times"/>
+          <w:color w:val="000000" w:themeColor="text1"/>
+        </w:rPr>
+        <w:t xml:space="preserve"> will have effect of 12.95 unit on critical temperature to make superconductor. On the other hand, </w:t>
+      </w:r>
+      <w:proofErr w:type="spellStart"/>
+      <w:r>
+        <w:rPr>
+          <w:rFonts w:ascii="Times" w:hAnsi="Times"/>
+          <w:b/>
+          <w:color w:val="000000" w:themeColor="text1"/>
+        </w:rPr>
+        <w:t>std_ElectronAffinity</w:t>
+      </w:r>
+      <w:proofErr w:type="spellEnd"/>
+      <w:r>
+        <w:rPr>
+          <w:rFonts w:ascii="Times" w:hAnsi="Times"/>
+          <w:color w:val="000000" w:themeColor="text1"/>
+        </w:rPr>
+        <w:t xml:space="preserve"> has negative effect of critical temperature.</w:t>
       </w:r>
     </w:p>
     <w:p>
@@ -2552,124 +2726,64 @@
           <w:color w:val="000000" w:themeColor="text1"/>
         </w:rPr>
       </w:pPr>
-    </w:p>
-    <w:p>
-      <w:pPr>
-        <w:pStyle w:val="NormalWeb"/>
-        <w:shd w:val="clear" w:color="auto" w:fill="FFFFFF"/>
-        <w:spacing w:before="240" w:beforeAutospacing="0" w:after="0" w:afterAutospacing="0"/>
-        <w:rPr>
-          <w:rFonts w:ascii="Times" w:hAnsi="Times"/>
-          <w:color w:val="000000" w:themeColor="text1"/>
-        </w:rPr>
-      </w:pPr>
-    </w:p>
-    <w:p>
-      <w:pPr>
-        <w:pStyle w:val="NormalWeb"/>
-        <w:shd w:val="clear" w:color="auto" w:fill="FFFFFF"/>
-        <w:spacing w:before="240" w:beforeAutospacing="0" w:after="0" w:afterAutospacing="0"/>
-        <w:rPr>
-          <w:rFonts w:ascii="Times" w:hAnsi="Times"/>
-          <w:color w:val="000000" w:themeColor="text1"/>
-        </w:rPr>
-      </w:pPr>
-    </w:p>
-    <w:p>
-      <w:pPr>
-        <w:rPr>
-          <w:rFonts w:ascii="Times" w:eastAsia="Times New Roman" w:hAnsi="Times" w:cs="Times New Roman"/>
-          <w:color w:val="000000" w:themeColor="text1"/>
-          <w:shd w:val="clear" w:color="auto" w:fill="FFFFFF"/>
-        </w:rPr>
-      </w:pPr>
-    </w:p>
-    <w:p>
-      <w:pPr>
-        <w:rPr>
-          <w:rFonts w:ascii="Times" w:eastAsia="Times New Roman" w:hAnsi="Times" w:cs="Times New Roman"/>
-          <w:color w:val="000000" w:themeColor="text1"/>
-        </w:rPr>
-      </w:pPr>
-    </w:p>
-    <w:p>
-      <w:pPr>
-        <w:rPr>
-          <w:rFonts w:ascii="Times" w:eastAsia="Times New Roman" w:hAnsi="Times" w:cs="Times New Roman"/>
-          <w:color w:val="000000" w:themeColor="text1"/>
-        </w:rPr>
-      </w:pPr>
-    </w:p>
-    <w:p>
-      <w:pPr>
-        <w:rPr>
-          <w:rFonts w:ascii="Times" w:eastAsia="Times New Roman" w:hAnsi="Times" w:cs="Times New Roman"/>
-          <w:color w:val="000000" w:themeColor="text1"/>
-        </w:rPr>
-      </w:pPr>
-    </w:p>
-    <w:p>
-      <w:pPr>
-        <w:rPr>
-          <w:rFonts w:ascii="Times" w:eastAsia="Times New Roman" w:hAnsi="Times" w:cs="Times New Roman"/>
-          <w:color w:val="000000" w:themeColor="text1"/>
-        </w:rPr>
-      </w:pPr>
-    </w:p>
-    <w:p>
-      <w:pPr>
-        <w:rPr>
-          <w:rFonts w:ascii="Times" w:eastAsia="Times New Roman" w:hAnsi="Times" w:cs="Times New Roman"/>
-          <w:color w:val="000000" w:themeColor="text1"/>
-        </w:rPr>
-      </w:pPr>
-    </w:p>
-    <w:p>
-      <w:pPr>
-        <w:rPr>
-          <w:rFonts w:ascii="Times" w:eastAsia="Times New Roman" w:hAnsi="Times" w:cs="Times New Roman"/>
-          <w:color w:val="000000" w:themeColor="text1"/>
-        </w:rPr>
-      </w:pPr>
-    </w:p>
-    <w:p>
-      <w:pPr>
-        <w:pStyle w:val="NormalWeb"/>
-        <w:shd w:val="clear" w:color="auto" w:fill="FFFFFF"/>
-        <w:spacing w:before="240" w:beforeAutospacing="0" w:after="0" w:afterAutospacing="0"/>
-        <w:rPr>
-          <w:rFonts w:ascii="Times" w:hAnsi="Times"/>
-          <w:color w:val="000000" w:themeColor="text1"/>
-        </w:rPr>
-      </w:pPr>
-    </w:p>
-    <w:p>
-      <w:pPr>
-        <w:shd w:val="clear" w:color="auto" w:fill="FFFFFF"/>
-        <w:spacing w:before="240"/>
-        <w:rPr>
-          <w:rFonts w:ascii="Times" w:eastAsia="Times New Roman" w:hAnsi="Times" w:cs="Times New Roman"/>
-          <w:color w:val="000000" w:themeColor="text1"/>
-        </w:rPr>
-      </w:pPr>
-    </w:p>
-    <w:p>
-      <w:pPr>
-        <w:shd w:val="clear" w:color="auto" w:fill="FFFFFF"/>
-        <w:spacing w:before="240"/>
-        <w:rPr>
-          <w:rFonts w:ascii="Times" w:eastAsia="Times New Roman" w:hAnsi="Times" w:cs="Times New Roman"/>
-          <w:color w:val="000000" w:themeColor="text1"/>
-        </w:rPr>
-      </w:pPr>
-    </w:p>
-    <w:p>
-      <w:pPr>
-        <w:rPr>
-          <w:rFonts w:ascii="Times" w:hAnsi="Times"/>
-          <w:color w:val="000000" w:themeColor="text1"/>
-        </w:rPr>
-      </w:pPr>
+      <w:r>
+        <w:rPr>
+          <w:rFonts w:ascii="Times" w:hAnsi="Times"/>
+          <w:color w:val="000000" w:themeColor="text1"/>
+        </w:rPr>
+        <w:t xml:space="preserve">We were able to predict </w:t>
+      </w:r>
+      <w:r>
+        <w:rPr>
+          <w:rFonts w:ascii="Times" w:hAnsi="Times"/>
+          <w:color w:val="000000" w:themeColor="text1"/>
+        </w:rPr>
+        <w:t xml:space="preserve">critical temperatures for super conductors based on our limited domain knowledge and linear regression techniques. However, further analysis can be done on this dataset by using </w:t>
+      </w:r>
+      <w:r>
+        <w:rPr>
+          <w:rFonts w:ascii="Times" w:hAnsi="Times"/>
+          <w:color w:val="000000" w:themeColor="text1"/>
+        </w:rPr>
+        <w:t xml:space="preserve">Principal </w:t>
+      </w:r>
+      <w:r>
+        <w:rPr>
+          <w:rFonts w:ascii="Times" w:hAnsi="Times"/>
+          <w:color w:val="000000" w:themeColor="text1"/>
+        </w:rPr>
+        <w:t>C</w:t>
+      </w:r>
+      <w:r>
+        <w:rPr>
+          <w:rFonts w:ascii="Times" w:hAnsi="Times"/>
+          <w:color w:val="000000" w:themeColor="text1"/>
+        </w:rPr>
+        <w:t xml:space="preserve">omponent </w:t>
+      </w:r>
+      <w:r>
+        <w:rPr>
+          <w:rFonts w:ascii="Times" w:hAnsi="Times"/>
+          <w:color w:val="000000" w:themeColor="text1"/>
+        </w:rPr>
+        <w:t>A</w:t>
+      </w:r>
+      <w:r>
+        <w:rPr>
+          <w:rFonts w:ascii="Times" w:hAnsi="Times"/>
+          <w:color w:val="000000" w:themeColor="text1"/>
+        </w:rPr>
+        <w:t>nalysis</w:t>
+      </w:r>
+      <w:r>
+        <w:rPr>
+          <w:rFonts w:ascii="Times" w:hAnsi="Times"/>
+          <w:color w:val="000000" w:themeColor="text1"/>
+        </w:rPr>
+        <w:t xml:space="preserve"> (PCA) so that important features can be selected in a more reliable way out of the provided vast range of features.</w:t>
+      </w:r>
+      <w:bookmarkStart w:id="0" w:name="_GoBack"/>
+      <w:bookmarkEnd w:id="0"/>
     </w:p>
     <w:sectPr>
       <w:pgSz w:w="12240" w:h="15840"/>
@@ -2682,7 +2796,7 @@
 </file>
 
 <file path=word/styles.xml><?xml version="1.0" encoding="utf-8"?>
-<w:styles xmlns:mc="http://schemas.openxmlformats.org/markup-compatibility/2006" xmlns:r="http://schemas.openxmlformats.org/officeDocument/2006/relationships" xmlns:w="http://schemas.openxmlformats.org/wordprocessingml/2006/main" xmlns:w14="http://schemas.microsoft.com/office/word/2010/wordml" xmlns:w15="http://schemas.microsoft.com/office/word/2012/wordml" xmlns:w16cex="http://schemas.microsoft.com/office/word/2018/wordml/cex" xmlns:w16cid="http://schemas.microsoft.com/office/word/2016/wordml/cid" xmlns:w16="http://schemas.microsoft.com/office/word/2018/wordml" xmlns:w16se="http://schemas.microsoft.com/office/word/2015/wordml/symex" mc:Ignorable="w14 w15 w16se w16cid w16 w16cex">
+<w:styles xmlns:mc="http://schemas.openxmlformats.org/markup-compatibility/2006" xmlns:r="http://schemas.openxmlformats.org/officeDocument/2006/relationships" xmlns:w="http://schemas.openxmlformats.org/wordprocessingml/2006/main" xmlns:w14="http://schemas.microsoft.com/office/word/2010/wordml" xmlns:w15="http://schemas.microsoft.com/office/word/2012/wordml" xmlns:w16cid="http://schemas.microsoft.com/office/word/2016/wordml/cid" xmlns:w16se="http://schemas.microsoft.com/office/word/2015/wordml/symex" mc:Ignorable="w14 w15 w16se w16cid">
   <w:docDefaults>
     <w:rPrDefault>
       <w:rPr>
@@ -2694,7 +2808,7 @@
     </w:rPrDefault>
     <w:pPrDefault/>
   </w:docDefaults>
-  <w:latentStyles w:defLockedState="0" w:defUIPriority="99" w:defSemiHidden="0" w:defUnhideWhenUsed="0" w:defQFormat="0" w:count="376">
+  <w:latentStyles w:defLockedState="0" w:defUIPriority="99" w:defSemiHidden="0" w:defUnhideWhenUsed="0" w:defQFormat="0" w:count="375">
     <w:lsdException w:name="Normal" w:uiPriority="0" w:qFormat="1"/>
     <w:lsdException w:name="heading 1" w:uiPriority="9" w:qFormat="1"/>
     <w:lsdException w:name="heading 2" w:semiHidden="1" w:uiPriority="9" w:unhideWhenUsed="1" w:qFormat="1"/>
@@ -3070,7 +3184,6 @@
     <w:lsdException w:name="Smart Hyperlink" w:semiHidden="1" w:unhideWhenUsed="1"/>
     <w:lsdException w:name="Hashtag" w:semiHidden="1" w:unhideWhenUsed="1"/>
     <w:lsdException w:name="Unresolved Mention" w:semiHidden="1" w:unhideWhenUsed="1"/>
-    <w:lsdException w:name="Smart Link" w:semiHidden="1" w:unhideWhenUsed="1"/>
   </w:latentStyles>
   <w:style w:type="paragraph" w:default="1" w:styleId="Normal">
     <w:name w:val="Normal"/>

</xml_diff>